<commit_message>
added all figures and half the tables to orglake chapter
</commit_message>
<xml_diff>
--- a/orglake_figures/metagenomic_data.docx
+++ b/orglake_figures/metagenomic_data.docx
@@ -1,6 +1,6 @@
 
 <file path=word/document.xml><?xml version="1.0" encoding="utf-8"?>
-<w:document xmlns:wpc="http://schemas.microsoft.com/office/word/2010/wordprocessingCanvas" xmlns:mc="http://schemas.openxmlformats.org/markup-compatibility/2006" xmlns:o="urn:schemas-microsoft-com:office:office" xmlns:r="http://schemas.openxmlformats.org/officeDocument/2006/relationships" xmlns:m="http://schemas.openxmlformats.org/officeDocument/2006/math" xmlns:v="urn:schemas-microsoft-com:vml" xmlns:wp14="http://schemas.microsoft.com/office/word/2010/wordprocessingDrawing" xmlns:wp="http://schemas.openxmlformats.org/drawingml/2006/wordprocessingDrawing" xmlns:w10="urn:schemas-microsoft-com:office:word" xmlns:w="http://schemas.openxmlformats.org/wordprocessingml/2006/main" xmlns:w14="http://schemas.microsoft.com/office/word/2010/wordml" xmlns:wpg="http://schemas.microsoft.com/office/word/2010/wordprocessingGroup" xmlns:wpi="http://schemas.microsoft.com/office/word/2010/wordprocessingInk" xmlns:wne="http://schemas.microsoft.com/office/word/2006/wordml" xmlns:wps="http://schemas.microsoft.com/office/word/2010/wordprocessingShape" mc:Ignorable="w14 wp14">
+<w:document xmlns:ve="http://schemas.openxmlformats.org/markup-compatibility/2006" xmlns:o="urn:schemas-microsoft-com:office:office" xmlns:r="http://schemas.openxmlformats.org/officeDocument/2006/relationships" xmlns:m="http://schemas.openxmlformats.org/officeDocument/2006/math" xmlns:v="urn:schemas-microsoft-com:vml" xmlns:wp="http://schemas.openxmlformats.org/drawingml/2006/wordprocessingDrawing" xmlns:w10="urn:schemas-microsoft-com:office:word" xmlns:w="http://schemas.openxmlformats.org/wordprocessingml/2006/main" xmlns:wne="http://schemas.microsoft.com/office/word/2006/wordml">
   <w:body>
     <w:p>
       <w:pPr>
@@ -31,15 +31,6 @@
       </w:r>
       <w:bookmarkStart w:id="0" w:name="_GoBack"/>
       <w:bookmarkEnd w:id="0"/>
-      <w:r>
-        <w:rPr>
-          <w:rFonts w:ascii="Times New Roman" w:hAnsi="Times New Roman" w:cs="Times New Roman"/>
-          <w:b/>
-          <w:sz w:val="24"/>
-          <w:szCs w:val="24"/>
-        </w:rPr>
-        <w:t xml:space="preserve"> </w:t>
-      </w:r>
       <w:r>
         <w:rPr>
           <w:rFonts w:ascii="Times New Roman" w:hAnsi="Times New Roman" w:cs="Times New Roman"/>
@@ -77,7 +68,7 @@
         <w:tblStyle w:val="LightShading"/>
         <w:tblW w:w="9630" w:type="dxa"/>
         <w:tblLayout w:type="fixed"/>
-        <w:tblLook w:val="0620" w:firstRow="1" w:lastRow="0" w:firstColumn="0" w:lastColumn="0" w:noHBand="1" w:noVBand="1"/>
+        <w:tblLook w:val="0620"/>
       </w:tblPr>
       <w:tblGrid>
         <w:gridCol w:w="900"/>
@@ -91,7 +82,7 @@
       </w:tblGrid>
       <w:tr>
         <w:trPr>
-          <w:cnfStyle w:val="100000000000" w:firstRow="1" w:lastRow="0" w:firstColumn="0" w:lastColumn="0" w:oddVBand="0" w:evenVBand="0" w:oddHBand="0" w:evenHBand="0" w:firstRowFirstColumn="0" w:firstRowLastColumn="0" w:lastRowFirstColumn="0" w:lastRowLastColumn="0"/>
+          <w:cnfStyle w:val="100000000000"/>
           <w:trHeight w:val="759"/>
         </w:trPr>
         <w:tc>
@@ -1275,7 +1266,23 @@
                 <w:sz w:val="18"/>
                 <w:szCs w:val="18"/>
               </w:rPr>
-              <w:t>30 938 (68 366)</w:t>
+              <w:t>30 938 (</w:t>
+            </w:r>
+            <w:r>
+              <w:rPr>
+                <w:rFonts w:ascii="Times New Roman" w:hAnsi="Times New Roman" w:cs="Times New Roman"/>
+                <w:sz w:val="18"/>
+                <w:szCs w:val="18"/>
+              </w:rPr>
+              <w:t>51 452</w:t>
+            </w:r>
+            <w:r>
+              <w:rPr>
+                <w:rFonts w:ascii="Times New Roman" w:hAnsi="Times New Roman" w:cs="Times New Roman"/>
+                <w:sz w:val="18"/>
+                <w:szCs w:val="18"/>
+              </w:rPr>
+              <w:t>)</w:t>
             </w:r>
           </w:p>
         </w:tc>
@@ -2709,7 +2716,7 @@
 </file>
 
 <file path=word/styles.xml><?xml version="1.0" encoding="utf-8"?>
-<w:styles xmlns:mc="http://schemas.openxmlformats.org/markup-compatibility/2006" xmlns:r="http://schemas.openxmlformats.org/officeDocument/2006/relationships" xmlns:w="http://schemas.openxmlformats.org/wordprocessingml/2006/main" xmlns:w14="http://schemas.microsoft.com/office/word/2010/wordml" mc:Ignorable="w14">
+<w:styles xmlns:r="http://schemas.openxmlformats.org/officeDocument/2006/relationships" xmlns:w="http://schemas.openxmlformats.org/wordprocessingml/2006/main">
   <w:docDefaults>
     <w:rPrDefault>
       <w:rPr>
@@ -2887,6 +2894,7 @@
     <w:uiPriority w:val="99"/>
     <w:semiHidden/>
     <w:unhideWhenUsed/>
+    <w:qFormat/>
     <w:tblPr>
       <w:tblInd w:w="0" w:type="dxa"/>
       <w:tblCellMar>
@@ -3535,4 +3543,16 @@
   <a:objectDefaults/>
   <a:extraClrSchemeLst/>
 </a:theme>
+</file>
+
+<file path=customXml/item1.xml><?xml version="1.0" encoding="utf-8"?>
+<b:Sources xmlns:b="http://schemas.openxmlformats.org/officeDocument/2006/bibliography" xmlns="http://schemas.openxmlformats.org/officeDocument/2006/bibliography" SelectedStyle="\SIST02.XSL" StyleName="SIST02"/>
+</file>
+
+<file path=customXml/itemProps1.xml><?xml version="1.0" encoding="utf-8"?>
+<ds:datastoreItem xmlns:ds="http://schemas.openxmlformats.org/officeDocument/2006/customXml" ds:itemID="{38D80F59-36A6-402E-BBE7-F23F9F86373A}">
+  <ds:schemaRefs>
+    <ds:schemaRef ds:uri="http://schemas.openxmlformats.org/officeDocument/2006/bibliography"/>
+  </ds:schemaRefs>
+</ds:datastoreItem>
 </file>
</xml_diff>